<commit_message>
ADDED COVER PAGE AND FINISHED SOURCES AND ABOUT PAGE .
</commit_message>
<xml_diff>
--- a/PROJECTS/final project/Web222_Final Assessment - NBB.docx
+++ b/PROJECTS/final project/Web222_Final Assessment - NBB.docx
@@ -200,10 +200,10 @@
             <w:r>
               <w:rPr>
                 <w:rFonts w:asciiTheme="minorHAnsi" w:hAnsiTheme="minorHAnsi" w:cstheme="minorHAnsi"/>
-                <w:color w:val="D0CECE" w:themeColor="background2" w:themeShade="E6"/>
+                <w:color w:val="000000" w:themeColor="text1"/>
                 <w:sz w:val="22"/>
               </w:rPr>
-              <w:t>(term)</w:t>
+              <w:t>SUMMER 2023</w:t>
             </w:r>
           </w:p>
         </w:tc>
@@ -216,36 +216,28 @@
               <w:jc w:val="center"/>
               <w:rPr>
                 <w:rFonts w:asciiTheme="minorHAnsi" w:hAnsiTheme="minorHAnsi" w:cstheme="minorHAnsi"/>
-                <w:color w:val="D0CECE" w:themeColor="background2" w:themeShade="E6"/>
+                <w:color w:val="000000" w:themeColor="text1"/>
                 <w:sz w:val="22"/>
               </w:rPr>
             </w:pPr>
             <w:r>
               <w:rPr>
                 <w:rFonts w:asciiTheme="minorHAnsi" w:hAnsiTheme="minorHAnsi" w:cstheme="minorHAnsi"/>
-                <w:color w:val="D0CECE" w:themeColor="background2" w:themeShade="E6"/>
+                <w:color w:val="000000" w:themeColor="text1"/>
                 <w:sz w:val="22"/>
               </w:rPr>
-              <w:t>(</w:t>
+              <w:t xml:space="preserve">WEB </w:t>
             </w:r>
-            <w:proofErr w:type="gramStart"/>
-            <w:r>
+          </w:p>
+          <w:p>
+            <w:pPr>
+              <w:jc w:val="center"/>
               <w:rPr>
                 <w:rFonts w:asciiTheme="minorHAnsi" w:hAnsiTheme="minorHAnsi" w:cstheme="minorHAnsi"/>
                 <w:color w:val="D0CECE" w:themeColor="background2" w:themeShade="E6"/>
                 <w:sz w:val="22"/>
               </w:rPr>
-              <w:t>course</w:t>
-            </w:r>
-            <w:proofErr w:type="gramEnd"/>
-            <w:r>
-              <w:rPr>
-                <w:rFonts w:asciiTheme="minorHAnsi" w:hAnsiTheme="minorHAnsi" w:cstheme="minorHAnsi"/>
-                <w:color w:val="D0CECE" w:themeColor="background2" w:themeShade="E6"/>
-                <w:sz w:val="22"/>
-              </w:rPr>
-              <w:t xml:space="preserve"> name)</w:t>
-            </w:r>
+            </w:pPr>
           </w:p>
         </w:tc>
         <w:tc>
@@ -264,28 +256,10 @@
             <w:r>
               <w:rPr>
                 <w:rFonts w:asciiTheme="minorHAnsi" w:hAnsiTheme="minorHAnsi" w:cstheme="minorHAnsi"/>
-                <w:color w:val="D0CECE" w:themeColor="background2" w:themeShade="E6"/>
+                <w:color w:val="000000" w:themeColor="text1"/>
                 <w:sz w:val="22"/>
               </w:rPr>
-              <w:t>(</w:t>
-            </w:r>
-            <w:proofErr w:type="gramStart"/>
-            <w:r>
-              <w:rPr>
-                <w:rFonts w:asciiTheme="minorHAnsi" w:hAnsiTheme="minorHAnsi" w:cstheme="minorHAnsi"/>
-                <w:color w:val="D0CECE" w:themeColor="background2" w:themeShade="E6"/>
-                <w:sz w:val="22"/>
-              </w:rPr>
-              <w:t>course</w:t>
-            </w:r>
-            <w:proofErr w:type="gramEnd"/>
-            <w:r>
-              <w:rPr>
-                <w:rFonts w:asciiTheme="minorHAnsi" w:hAnsiTheme="minorHAnsi" w:cstheme="minorHAnsi"/>
-                <w:color w:val="D0CECE" w:themeColor="background2" w:themeShade="E6"/>
-                <w:sz w:val="22"/>
-              </w:rPr>
-              <w:t xml:space="preserve"> code)</w:t>
+              <w:t>222</w:t>
             </w:r>
           </w:p>
         </w:tc>
@@ -305,10 +279,10 @@
             <w:r>
               <w:rPr>
                 <w:rFonts w:asciiTheme="minorHAnsi" w:hAnsiTheme="minorHAnsi" w:cstheme="minorHAnsi"/>
-                <w:color w:val="D0CECE" w:themeColor="background2" w:themeShade="E6"/>
+                <w:color w:val="000000" w:themeColor="text1"/>
                 <w:sz w:val="22"/>
               </w:rPr>
-              <w:t>(version)</w:t>
+              <w:t>NAA</w:t>
             </w:r>
           </w:p>
         </w:tc>
@@ -452,44 +426,10 @@
             <w:r>
               <w:rPr>
                 <w:rFonts w:asciiTheme="minorHAnsi" w:hAnsiTheme="minorHAnsi" w:cstheme="minorHAnsi"/>
-                <w:color w:val="D0CECE" w:themeColor="background2" w:themeShade="E6"/>
+                <w:color w:val="000000" w:themeColor="text1"/>
                 <w:sz w:val="24"/>
               </w:rPr>
-              <w:t>(</w:t>
-            </w:r>
-            <w:proofErr w:type="gramStart"/>
-            <w:r>
-              <w:rPr>
-                <w:rFonts w:asciiTheme="minorHAnsi" w:hAnsiTheme="minorHAnsi" w:cstheme="minorHAnsi"/>
-                <w:color w:val="D0CECE" w:themeColor="background2" w:themeShade="E6"/>
-                <w:sz w:val="24"/>
-              </w:rPr>
-              <w:t>write</w:t>
-            </w:r>
-            <w:proofErr w:type="gramEnd"/>
-            <w:r>
-              <w:rPr>
-                <w:rFonts w:asciiTheme="minorHAnsi" w:hAnsiTheme="minorHAnsi" w:cstheme="minorHAnsi"/>
-                <w:color w:val="D0CECE" w:themeColor="background2" w:themeShade="E6"/>
-                <w:sz w:val="24"/>
-              </w:rPr>
-              <w:t xml:space="preserve"> your </w:t>
-            </w:r>
-            <w:r>
-              <w:rPr>
-                <w:rFonts w:asciiTheme="minorHAnsi" w:hAnsiTheme="minorHAnsi" w:cstheme="minorHAnsi"/>
-                <w:color w:val="D0CECE" w:themeColor="background2" w:themeShade="E6"/>
-                <w:sz w:val="24"/>
-              </w:rPr>
-              <w:t>student number</w:t>
-            </w:r>
-            <w:r>
-              <w:rPr>
-                <w:rFonts w:asciiTheme="minorHAnsi" w:hAnsiTheme="minorHAnsi" w:cstheme="minorHAnsi"/>
-                <w:color w:val="D0CECE" w:themeColor="background2" w:themeShade="E6"/>
-                <w:sz w:val="24"/>
-              </w:rPr>
-              <w:t xml:space="preserve"> here)</w:t>
+              <w:t>167454214</w:t>
             </w:r>
           </w:p>
         </w:tc>
@@ -549,44 +489,10 @@
             <w:r>
               <w:rPr>
                 <w:rFonts w:asciiTheme="minorHAnsi" w:hAnsiTheme="minorHAnsi" w:cstheme="minorHAnsi"/>
-                <w:color w:val="D0CECE" w:themeColor="background2" w:themeShade="E6"/>
+                <w:color w:val="000000" w:themeColor="text1"/>
                 <w:sz w:val="24"/>
               </w:rPr>
-              <w:t>(</w:t>
-            </w:r>
-            <w:proofErr w:type="gramStart"/>
-            <w:r>
-              <w:rPr>
-                <w:rFonts w:asciiTheme="minorHAnsi" w:hAnsiTheme="minorHAnsi" w:cstheme="minorHAnsi"/>
-                <w:color w:val="D0CECE" w:themeColor="background2" w:themeShade="E6"/>
-                <w:sz w:val="24"/>
-              </w:rPr>
-              <w:t>write</w:t>
-            </w:r>
-            <w:proofErr w:type="gramEnd"/>
-            <w:r>
-              <w:rPr>
-                <w:rFonts w:asciiTheme="minorHAnsi" w:hAnsiTheme="minorHAnsi" w:cstheme="minorHAnsi"/>
-                <w:color w:val="D0CECE" w:themeColor="background2" w:themeShade="E6"/>
-                <w:sz w:val="24"/>
-              </w:rPr>
-              <w:t xml:space="preserve"> your </w:t>
-            </w:r>
-            <w:r>
-              <w:rPr>
-                <w:rFonts w:asciiTheme="minorHAnsi" w:hAnsiTheme="minorHAnsi" w:cstheme="minorHAnsi"/>
-                <w:color w:val="D0CECE" w:themeColor="background2" w:themeShade="E6"/>
-                <w:sz w:val="24"/>
-              </w:rPr>
-              <w:t>section number here</w:t>
-            </w:r>
-            <w:r>
-              <w:rPr>
-                <w:rFonts w:asciiTheme="minorHAnsi" w:hAnsiTheme="minorHAnsi" w:cstheme="minorHAnsi"/>
-                <w:color w:val="D0CECE" w:themeColor="background2" w:themeShade="E6"/>
-                <w:sz w:val="24"/>
-              </w:rPr>
-              <w:t>)</w:t>
+              <w:t>NAA</w:t>
             </w:r>
           </w:p>
         </w:tc>
@@ -647,7 +553,7 @@
           <w:color w:val="000000" w:themeColor="text1"/>
           <w:sz w:val="24"/>
         </w:rPr>
-        <w:t>___________</w:t>
+        <w:t>11/08/2023</w:t>
       </w:r>
     </w:p>
     <w:p>
@@ -1478,25 +1384,7 @@
           <w:sz w:val="22"/>
           <w:szCs w:val="22"/>
         </w:rPr>
-        <w:t>Create a real estate website for a local real estate agent consisting of at least 7 pages. (</w:t>
-      </w:r>
-      <w:proofErr w:type="gramStart"/>
-      <w:r>
-        <w:rPr>
-          <w:rFonts w:ascii="Arial" w:hAnsi="Arial" w:cs="Arial"/>
-          <w:sz w:val="22"/>
-          <w:szCs w:val="22"/>
-        </w:rPr>
-        <w:t>worth</w:t>
-      </w:r>
-      <w:proofErr w:type="gramEnd"/>
-      <w:r>
-        <w:rPr>
-          <w:rFonts w:ascii="Arial" w:hAnsi="Arial" w:cs="Arial"/>
-          <w:sz w:val="22"/>
-          <w:szCs w:val="22"/>
-        </w:rPr>
-        <w:t xml:space="preserve"> 10%) </w:t>
+        <w:t xml:space="preserve">Create a real estate website for a local real estate agent consisting of at least 7 pages. (worth 10%) </w:t>
       </w:r>
     </w:p>
     <w:p>
@@ -1917,20 +1805,8 @@
           <w:sz w:val="22"/>
           <w:szCs w:val="22"/>
         </w:rPr>
-        <w:t xml:space="preserve">individual term </w:t>
-      </w:r>
-      <w:proofErr w:type="gramStart"/>
-      <w:r>
-        <w:rPr>
-          <w:rFonts w:ascii="Arial" w:hAnsi="Arial"/>
-          <w:b/>
-          <w:i/>
-          <w:sz w:val="22"/>
-          <w:szCs w:val="22"/>
-        </w:rPr>
-        <w:t>project</w:t>
-      </w:r>
-      <w:proofErr w:type="gramEnd"/>
+        <w:t>individual term project</w:t>
+      </w:r>
       <w:r>
         <w:rPr>
           <w:rFonts w:ascii="Arial" w:hAnsi="Arial"/>
@@ -2036,23 +1912,13 @@
         </w:rPr>
         <w:t xml:space="preserve"> </w:t>
       </w:r>
-      <w:proofErr w:type="gramStart"/>
-      <w:r>
-        <w:rPr>
-          <w:rFonts w:ascii="Arial" w:hAnsi="Arial"/>
-          <w:sz w:val="22"/>
-          <w:szCs w:val="22"/>
-        </w:rPr>
-        <w:t>Also</w:t>
-      </w:r>
-      <w:proofErr w:type="gramEnd"/>
-      <w:r>
-        <w:rPr>
-          <w:rFonts w:ascii="Arial" w:hAnsi="Arial"/>
-          <w:sz w:val="22"/>
-          <w:szCs w:val="22"/>
-        </w:rPr>
-        <w:t xml:space="preserve"> inside a video to show case previous </w:t>
+      <w:r>
+        <w:rPr>
+          <w:rFonts w:ascii="Arial" w:hAnsi="Arial"/>
+          <w:sz w:val="22"/>
+          <w:szCs w:val="22"/>
+        </w:rPr>
+        <w:t xml:space="preserve">Also inside a video to show case previous </w:t>
       </w:r>
       <w:r>
         <w:rPr>
@@ -2642,43 +2508,7 @@
           <w:sz w:val="22"/>
           <w:szCs w:val="22"/>
         </w:rPr>
-        <w:t>All CSS and JavaScript should be put in separate .</w:t>
-      </w:r>
-      <w:proofErr w:type="spellStart"/>
-      <w:r>
-        <w:rPr>
-          <w:rFonts w:ascii="Arial" w:hAnsi="Arial" w:cs="Arial"/>
-          <w:sz w:val="22"/>
-          <w:szCs w:val="22"/>
-        </w:rPr>
-        <w:t>css</w:t>
-      </w:r>
-      <w:proofErr w:type="spellEnd"/>
-      <w:r>
-        <w:rPr>
-          <w:rFonts w:ascii="Arial" w:hAnsi="Arial" w:cs="Arial"/>
-          <w:sz w:val="22"/>
-          <w:szCs w:val="22"/>
-        </w:rPr>
-        <w:t xml:space="preserve"> or .</w:t>
-      </w:r>
-      <w:proofErr w:type="spellStart"/>
-      <w:r>
-        <w:rPr>
-          <w:rFonts w:ascii="Arial" w:hAnsi="Arial" w:cs="Arial"/>
-          <w:sz w:val="22"/>
-          <w:szCs w:val="22"/>
-        </w:rPr>
-        <w:t>js</w:t>
-      </w:r>
-      <w:proofErr w:type="spellEnd"/>
-      <w:r>
-        <w:rPr>
-          <w:rFonts w:ascii="Arial" w:hAnsi="Arial" w:cs="Arial"/>
-          <w:sz w:val="22"/>
-          <w:szCs w:val="22"/>
-        </w:rPr>
-        <w:t xml:space="preserve"> files (i.e., not embedded in the HTML), and use proper indentation, formatting, and include appropriate comments. </w:t>
+        <w:t xml:space="preserve">All CSS and JavaScript should be put in separate .css or .js files (i.e., not embedded in the HTML), and use proper indentation, formatting, and include appropriate comments. </w:t>
       </w:r>
     </w:p>
     <w:p>
@@ -2975,19 +2805,11 @@
           <w:rFonts w:ascii="Arial" w:hAnsi="Arial" w:cs="Arial"/>
         </w:rPr>
       </w:pPr>
-      <w:proofErr w:type="spellStart"/>
       <w:r>
         <w:rPr>
           <w:rFonts w:ascii="Arial" w:hAnsi="Arial" w:cs="Arial"/>
         </w:rPr>
-        <w:t>Vercel</w:t>
-      </w:r>
-      <w:proofErr w:type="spellEnd"/>
-      <w:r>
-        <w:rPr>
-          <w:rFonts w:ascii="Arial" w:hAnsi="Arial" w:cs="Arial"/>
-        </w:rPr>
-        <w:t xml:space="preserve"> - </w:t>
+        <w:t xml:space="preserve">Vercel - </w:t>
       </w:r>
       <w:hyperlink r:id="rId12" w:history="1">
         <w:r>
@@ -3173,25 +2995,7 @@
           <w:sz w:val="22"/>
           <w:szCs w:val="22"/>
         </w:rPr>
-        <w:t xml:space="preserve">Demonstrate and explain how you made your web site responsive, so that it works well on both phone and desktop browsers. Show how your website adjusts to window sizes less than, and more than, 400 </w:t>
-      </w:r>
-      <w:proofErr w:type="spellStart"/>
-      <w:r>
-        <w:rPr>
-          <w:rFonts w:ascii="Arial" w:hAnsi="Arial" w:cs="Arial"/>
-          <w:sz w:val="22"/>
-          <w:szCs w:val="22"/>
-        </w:rPr>
-        <w:t>px</w:t>
-      </w:r>
-      <w:proofErr w:type="spellEnd"/>
-      <w:r>
-        <w:rPr>
-          <w:rFonts w:ascii="Arial" w:hAnsi="Arial" w:cs="Arial"/>
-          <w:sz w:val="22"/>
-          <w:szCs w:val="22"/>
-        </w:rPr>
-        <w:t>.</w:t>
+        <w:t>Demonstrate and explain how you made your web site responsive, so that it works well on both phone and desktop browsers. Show how your website adjusts to window sizes less than, and more than, 400 px.</w:t>
       </w:r>
     </w:p>
     <w:p>
@@ -8960,6 +8764,28 @@
 </file>
 
 <file path=customXml/item1.xml><?xml version="1.0" encoding="utf-8"?>
+<p:properties xmlns:p="http://schemas.microsoft.com/office/2006/metadata/properties" xmlns:xsi="http://www.w3.org/2001/XMLSchema-instance" xmlns:pc="http://schemas.microsoft.com/office/infopath/2007/PartnerControls">
+  <documentManagement>
+    <lcf76f155ced4ddcb4097134ff3c332f xmlns="996dd79e-8873-4c6b-95a0-f7af4009d7c5">
+      <Terms xmlns="http://schemas.microsoft.com/office/infopath/2007/PartnerControls"/>
+    </lcf76f155ced4ddcb4097134ff3c332f>
+    <TaxCatchAll xmlns="4194417e-d479-439c-8be8-b403d89ab94f" xsi:nil="true"/>
+    <Comments xmlns="996dd79e-8873-4c6b-95a0-f7af4009d7c5" xsi:nil="true"/>
+    <Status xmlns="996dd79e-8873-4c6b-95a0-f7af4009d7c5" xsi:nil="true"/>
+  </documentManagement>
+</p:properties>
+</file>
+
+<file path=customXml/item2.xml><?xml version="1.0" encoding="utf-8"?>
+<?mso-contentType ?>
+<FormTemplates xmlns="http://schemas.microsoft.com/sharepoint/v3/contenttype/forms">
+  <Display>DocumentLibraryForm</Display>
+  <Edit>DocumentLibraryForm</Edit>
+  <New>DocumentLibraryForm</New>
+</FormTemplates>
+</file>
+
+<file path=customXml/item3.xml><?xml version="1.0" encoding="utf-8"?>
 <ct:contentTypeSchema xmlns:ct="http://schemas.microsoft.com/office/2006/metadata/contentType" xmlns:ma="http://schemas.microsoft.com/office/2006/metadata/properties/metaAttributes" ct:_="" ma:_="" ma:contentTypeName="Document" ma:contentTypeID="0x0101002098579E01D3F04E9DD4CFB321FF8122" ma:contentTypeVersion="20" ma:contentTypeDescription="Create a new document." ma:contentTypeScope="" ma:versionID="4cb902be8e5aa114f28455d2f32f1b8d">
   <xsd:schema xmlns:xsd="http://www.w3.org/2001/XMLSchema" xmlns:xs="http://www.w3.org/2001/XMLSchema" xmlns:p="http://schemas.microsoft.com/office/2006/metadata/properties" xmlns:ns2="996dd79e-8873-4c6b-95a0-f7af4009d7c5" xmlns:ns3="4194417e-d479-439c-8be8-b403d89ab94f" targetNamespace="http://schemas.microsoft.com/office/2006/metadata/properties" ma:root="true" ma:fieldsID="c10758e27fe493f1d22d5b8436ea44cc" ns2:_="" ns3:_="">
     <xsd:import namespace="996dd79e-8873-4c6b-95a0-f7af4009d7c5"/>
@@ -9226,33 +9052,30 @@
 </ct:contentTypeSchema>
 </file>
 
-<file path=customXml/item2.xml><?xml version="1.0" encoding="utf-8"?>
-<?mso-contentType ?>
-<FormTemplates xmlns="http://schemas.microsoft.com/sharepoint/v3/contenttype/forms">
-  <Display>DocumentLibraryForm</Display>
-  <Edit>DocumentLibraryForm</Edit>
-  <New>DocumentLibraryForm</New>
-</FormTemplates>
-</file>
-
-<file path=customXml/item3.xml><?xml version="1.0" encoding="utf-8"?>
-<p:properties xmlns:p="http://schemas.microsoft.com/office/2006/metadata/properties" xmlns:xsi="http://www.w3.org/2001/XMLSchema-instance" xmlns:pc="http://schemas.microsoft.com/office/infopath/2007/PartnerControls">
-  <documentManagement>
-    <lcf76f155ced4ddcb4097134ff3c332f xmlns="996dd79e-8873-4c6b-95a0-f7af4009d7c5">
-      <Terms xmlns="http://schemas.microsoft.com/office/infopath/2007/PartnerControls"/>
-    </lcf76f155ced4ddcb4097134ff3c332f>
-    <TaxCatchAll xmlns="4194417e-d479-439c-8be8-b403d89ab94f" xsi:nil="true"/>
-    <Comments xmlns="996dd79e-8873-4c6b-95a0-f7af4009d7c5" xsi:nil="true"/>
-    <Status xmlns="996dd79e-8873-4c6b-95a0-f7af4009d7c5" xsi:nil="true"/>
-  </documentManagement>
-</p:properties>
-</file>
-
 <file path=customXml/item4.xml><?xml version="1.0" encoding="utf-8"?>
 <b:Sources xmlns:b="http://schemas.openxmlformats.org/officeDocument/2006/bibliography" xmlns="http://schemas.openxmlformats.org/officeDocument/2006/bibliography" SelectedStyle="/APA.XSL" StyleName="APA"/>
 </file>
 
 <file path=customXml/itemProps1.xml><?xml version="1.0" encoding="utf-8"?>
+<ds:datastoreItem xmlns:ds="http://schemas.openxmlformats.org/officeDocument/2006/customXml" ds:itemID="{2AA56689-06C8-4A05-9A34-641ADC8CF24C}">
+  <ds:schemaRefs>
+    <ds:schemaRef ds:uri="http://schemas.microsoft.com/office/2006/metadata/properties"/>
+    <ds:schemaRef ds:uri="http://schemas.microsoft.com/office/infopath/2007/PartnerControls"/>
+    <ds:schemaRef ds:uri="996dd79e-8873-4c6b-95a0-f7af4009d7c5"/>
+    <ds:schemaRef ds:uri="4194417e-d479-439c-8be8-b403d89ab94f"/>
+  </ds:schemaRefs>
+</ds:datastoreItem>
+</file>
+
+<file path=customXml/itemProps2.xml><?xml version="1.0" encoding="utf-8"?>
+<ds:datastoreItem xmlns:ds="http://schemas.openxmlformats.org/officeDocument/2006/customXml" ds:itemID="{B1CE6052-A857-42C3-85BC-E17AFDA2FF7C}">
+  <ds:schemaRefs>
+    <ds:schemaRef ds:uri="http://schemas.microsoft.com/sharepoint/v3/contenttype/forms"/>
+  </ds:schemaRefs>
+</ds:datastoreItem>
+</file>
+
+<file path=customXml/itemProps3.xml><?xml version="1.0" encoding="utf-8"?>
 <ds:datastoreItem xmlns:ds="http://schemas.openxmlformats.org/officeDocument/2006/customXml" ds:itemID="{EFA99D94-5320-49FF-9BBE-AB705314523A}">
   <ds:schemaRefs>
     <ds:schemaRef ds:uri="http://schemas.microsoft.com/office/2006/metadata/contentType"/>
@@ -9271,25 +9094,6 @@
 </ds:datastoreItem>
 </file>
 
-<file path=customXml/itemProps2.xml><?xml version="1.0" encoding="utf-8"?>
-<ds:datastoreItem xmlns:ds="http://schemas.openxmlformats.org/officeDocument/2006/customXml" ds:itemID="{B1CE6052-A857-42C3-85BC-E17AFDA2FF7C}">
-  <ds:schemaRefs>
-    <ds:schemaRef ds:uri="http://schemas.microsoft.com/sharepoint/v3/contenttype/forms"/>
-  </ds:schemaRefs>
-</ds:datastoreItem>
-</file>
-
-<file path=customXml/itemProps3.xml><?xml version="1.0" encoding="utf-8"?>
-<ds:datastoreItem xmlns:ds="http://schemas.openxmlformats.org/officeDocument/2006/customXml" ds:itemID="{2AA56689-06C8-4A05-9A34-641ADC8CF24C}">
-  <ds:schemaRefs>
-    <ds:schemaRef ds:uri="http://schemas.microsoft.com/office/2006/metadata/properties"/>
-    <ds:schemaRef ds:uri="http://schemas.microsoft.com/office/infopath/2007/PartnerControls"/>
-    <ds:schemaRef ds:uri="996dd79e-8873-4c6b-95a0-f7af4009d7c5"/>
-    <ds:schemaRef ds:uri="4194417e-d479-439c-8be8-b403d89ab94f"/>
-  </ds:schemaRefs>
-</ds:datastoreItem>
-</file>
-
 <file path=customXml/itemProps4.xml><?xml version="1.0" encoding="utf-8"?>
 <ds:datastoreItem xmlns:ds="http://schemas.openxmlformats.org/officeDocument/2006/customXml" ds:itemID="{98B38915-BB2C-4BC3-96CB-DD9C6AE70E34}">
   <ds:schemaRefs>

</xml_diff>